<commit_message>
ugly but working expert app
</commit_message>
<xml_diff>
--- a/documentation/documentation.docx
+++ b/documentation/documentation.docx
@@ -19,6 +19,7 @@
         <w:t>Tobiasz Szulc, Jolanta Śliwa</w:t>
       </w:r>
     </w:p>
+    <w:p/>
     <w:p>
       <w:pPr>
         <w:rPr>
@@ -106,6 +107,22 @@
       </w:pPr>
       <w:r>
         <w:t>Opis działania i użytkownika</w:t>
+      </w:r>
+    </w:p>
+    <w:p>
+      <w:pPr>
+        <w:ind w:left="708"/>
+      </w:pPr>
+      <w:r>
+        <w:t xml:space="preserve">Ekspert - </w:t>
+      </w:r>
+    </w:p>
+    <w:p>
+      <w:pPr>
+        <w:ind w:left="708"/>
+      </w:pPr>
+      <w:r>
+        <w:t xml:space="preserve">Użytkownik - </w:t>
       </w:r>
     </w:p>
     <w:p>

</xml_diff>

<commit_message>
renaming expert app and new expert logo
</commit_message>
<xml_diff>
--- a/documentation/documentation.docx
+++ b/documentation/documentation.docx
@@ -47,15 +47,7 @@
         <w:t>Aplikacja</w:t>
       </w:r>
       <w:r>
-        <w:t xml:space="preserve"> w oparciu o metodę AHP oraz EVM (</w:t>
-      </w:r>
-      <w:proofErr w:type="spellStart"/>
-      <w:r>
-        <w:t>Eigenvalue</w:t>
-      </w:r>
-      <w:proofErr w:type="spellEnd"/>
-      <w:r>
-        <w:t xml:space="preserve"> Method) na podstawie danych od ekspertów oraz preferencji tworzy ranking lodziarni i pozwala podjąć jak najlepszą </w:t>
+        <w:t xml:space="preserve"> w oparciu o metodę AHP oraz EVM (Eigenvalue Method) na podstawie danych od ekspertów oraz preferencji tworzy ranking lodziarni i pozwala podjąć jak najlepszą </w:t>
       </w:r>
       <w:r>
         <w:t>jak najlepszą decyzję przy wyborze miejsca najbardziej odpowiadającego upodobaniom użytkownika.</w:t>
@@ -114,15 +106,33 @@
         <w:ind w:left="708"/>
       </w:pPr>
       <w:r>
-        <w:t xml:space="preserve">Ekspert - </w:t>
-      </w:r>
-    </w:p>
-    <w:p>
-      <w:pPr>
-        <w:ind w:left="708"/>
-      </w:pPr>
-      <w:r>
-        <w:t xml:space="preserve">Użytkownik - </w:t>
+        <w:t xml:space="preserve">Ekspert </w:t>
+      </w:r>
+      <w:r>
+        <w:t>–</w:t>
+      </w:r>
+      <w:r>
+        <w:t xml:space="preserve"> </w:t>
+      </w:r>
+      <w:r>
+        <w:t>ocenia lodziarnie we wszytkach dostępnych kategoriach</w:t>
+      </w:r>
+    </w:p>
+    <w:p>
+      <w:pPr>
+        <w:ind w:left="708"/>
+      </w:pPr>
+      <w:r>
+        <w:t xml:space="preserve">Użytkownik </w:t>
+      </w:r>
+      <w:r>
+        <w:t>–</w:t>
+      </w:r>
+      <w:r>
+        <w:t xml:space="preserve"> </w:t>
+      </w:r>
+      <w:r>
+        <w:t>ustala jakie kategorie bierze pod uwagę oraz jak ważne są dla niego</w:t>
       </w:r>
     </w:p>
     <w:p>
@@ -155,6 +165,33 @@
       <w:pPr>
         <w:ind w:left="708"/>
       </w:pPr>
+      <w:r>
+        <w:t>Możliwość proponowania przez użytkownika interesujących go lodziarni.</w:t>
+      </w:r>
+    </w:p>
+    <w:p>
+      <w:pPr>
+        <w:ind w:left="708"/>
+      </w:pPr>
+      <w:r>
+        <w:t xml:space="preserve">Możliwość wzięcia pod uwagę „ekspertyzy” użytkownika oraz określenie w jakim stopniu ma być brana pod uwagę. </w:t>
+      </w:r>
+    </w:p>
+    <w:p>
+      <w:pPr>
+        <w:ind w:left="708"/>
+      </w:pPr>
+      <w:r>
+        <w:t>Rozwinięcie powyższego poprzez dodanie opcji wielu własnych opinii – np. rodzina wybiera się na lody.</w:t>
+      </w:r>
+    </w:p>
+    <w:p>
+      <w:pPr>
+        <w:ind w:left="708"/>
+      </w:pPr>
+      <w:r>
+        <w:t>Możliwość wybrania które lodziarnie mają zostać uwzględnione.</w:t>
+      </w:r>
     </w:p>
     <w:p/>
     <w:p/>

</xml_diff>